<commit_message>
quaseeeeeee lá não kkkk
</commit_message>
<xml_diff>
--- a/Documento de Layout - AC3.docx
+++ b/Documento de Layout - AC3.docx
@@ -11,14 +11,6 @@
           <w:szCs w:val="24"/>
         </w:rPr>
       </w:pPr>
-      <w:r>
-        <w:rPr>
-          <w:rFonts w:ascii="Exo 2" w:hAnsi="Exo 2"/>
-          <w:b/>
-          <w:szCs w:val="24"/>
-        </w:rPr>
-        <w:t>cp</w:t>
-      </w:r>
     </w:p>
     <w:p>
       <w:pPr>
@@ -711,8 +703,19 @@
                 <w:rFonts w:ascii="Exo 2" w:hAnsi="Exo 2" w:cstheme="minorBidi"/>
                 <w:color w:val="auto"/>
               </w:rPr>
-              <w:t>Período das certidões, bimestre, semestre,anual</w:t>
-            </w:r>
+              <w:t xml:space="preserve">Período das certidões, bimestre, </w:t>
+            </w:r>
+            <w:proofErr w:type="spellStart"/>
+            <w:proofErr w:type="gramStart"/>
+            <w:r>
+              <w:rPr>
+                <w:rFonts w:ascii="Exo 2" w:hAnsi="Exo 2" w:cstheme="minorBidi"/>
+                <w:color w:val="auto"/>
+              </w:rPr>
+              <w:t>semestre,anual</w:t>
+            </w:r>
+            <w:proofErr w:type="spellEnd"/>
+            <w:proofErr w:type="gramEnd"/>
           </w:p>
         </w:tc>
       </w:tr>
@@ -857,7 +860,55 @@
                 <w:rFonts w:ascii="Exo 2" w:hAnsi="Exo 2" w:cstheme="minorBidi"/>
                 <w:color w:val="auto"/>
               </w:rPr>
-              <w:t>"dd-MM-yyyy HH:mm:ss"</w:t>
+              <w:t>"</w:t>
+            </w:r>
+            <w:proofErr w:type="spellStart"/>
+            <w:r>
+              <w:rPr>
+                <w:rFonts w:ascii="Exo 2" w:hAnsi="Exo 2" w:cstheme="minorBidi"/>
+                <w:color w:val="auto"/>
+              </w:rPr>
+              <w:t>dd</w:t>
+            </w:r>
+            <w:proofErr w:type="spellEnd"/>
+            <w:r>
+              <w:rPr>
+                <w:rFonts w:ascii="Exo 2" w:hAnsi="Exo 2" w:cstheme="minorBidi"/>
+                <w:color w:val="auto"/>
+              </w:rPr>
+              <w:t>-MM-</w:t>
+            </w:r>
+            <w:proofErr w:type="spellStart"/>
+            <w:r>
+              <w:rPr>
+                <w:rFonts w:ascii="Exo 2" w:hAnsi="Exo 2" w:cstheme="minorBidi"/>
+                <w:color w:val="auto"/>
+              </w:rPr>
+              <w:t>yyyy</w:t>
+            </w:r>
+            <w:proofErr w:type="spellEnd"/>
+            <w:r>
+              <w:rPr>
+                <w:rFonts w:ascii="Exo 2" w:hAnsi="Exo 2" w:cstheme="minorBidi"/>
+                <w:color w:val="auto"/>
+              </w:rPr>
+              <w:t xml:space="preserve"> </w:t>
+            </w:r>
+            <w:proofErr w:type="spellStart"/>
+            <w:r>
+              <w:rPr>
+                <w:rFonts w:ascii="Exo 2" w:hAnsi="Exo 2" w:cstheme="minorBidi"/>
+                <w:color w:val="auto"/>
+              </w:rPr>
+              <w:t>HH:mm:ss</w:t>
+            </w:r>
+            <w:proofErr w:type="spellEnd"/>
+            <w:r>
+              <w:rPr>
+                <w:rFonts w:ascii="Exo 2" w:hAnsi="Exo 2" w:cstheme="minorBidi"/>
+                <w:color w:val="auto"/>
+              </w:rPr>
+              <w:t>"</w:t>
             </w:r>
           </w:p>
         </w:tc>
@@ -1434,6 +1485,7 @@
                 <w:color w:val="auto"/>
               </w:rPr>
             </w:pPr>
+            <w:proofErr w:type="spellStart"/>
             <w:r>
               <w:rPr>
                 <w:rFonts w:ascii="Exo 2" w:hAnsi="Exo 2" w:cstheme="minorBidi"/>
@@ -1441,6 +1493,7 @@
               </w:rPr>
               <w:t>cpf</w:t>
             </w:r>
+            <w:proofErr w:type="spellEnd"/>
           </w:p>
         </w:tc>
         <w:tc>
@@ -1583,6 +1636,7 @@
                 <w:color w:val="auto"/>
               </w:rPr>
             </w:pPr>
+            <w:proofErr w:type="spellStart"/>
             <w:r>
               <w:rPr>
                 <w:rFonts w:ascii="Exo 2" w:hAnsi="Exo 2" w:cstheme="minorBidi"/>
@@ -1597,6 +1651,7 @@
               </w:rPr>
               <w:t>DeNascimento</w:t>
             </w:r>
+            <w:proofErr w:type="spellEnd"/>
           </w:p>
         </w:tc>
         <w:tc>
@@ -2050,6 +2105,7 @@
                 <w:color w:val="auto"/>
               </w:rPr>
             </w:pPr>
+            <w:proofErr w:type="spellStart"/>
             <w:r>
               <w:rPr>
                 <w:rFonts w:ascii="Exo 2" w:hAnsi="Exo 2" w:cstheme="minorBidi"/>
@@ -2064,6 +2120,7 @@
               </w:rPr>
               <w:t>ae</w:t>
             </w:r>
+            <w:proofErr w:type="spellEnd"/>
           </w:p>
         </w:tc>
         <w:tc>
@@ -2389,14 +2446,7 @@
           <w:color w:val="auto"/>
         </w:rPr>
         <w:lastRenderedPageBreak/>
-        <w:t>3.</w:t>
-      </w:r>
-      <w:r>
-        <w:rPr>
-          <w:rFonts w:ascii="Exo 2" w:hAnsi="Exo 2" w:cstheme="minorBidi"/>
-          <w:color w:val="auto"/>
-        </w:rPr>
-        <w:t>Corpo (Registro de dados)</w:t>
+        <w:t>3.Corpo (Registro de dados)</w:t>
       </w:r>
     </w:p>
     <w:p>
@@ -2798,14 +2848,7 @@
                 <w:rFonts w:ascii="Exo 2" w:hAnsi="Exo 2" w:cstheme="minorBidi"/>
                 <w:color w:val="auto"/>
               </w:rPr>
-              <w:t>01</w:t>
-            </w:r>
-            <w:r>
-              <w:rPr>
-                <w:rFonts w:ascii="Exo 2" w:hAnsi="Exo 2" w:cstheme="minorBidi"/>
-                <w:color w:val="auto"/>
-              </w:rPr>
-              <w:t>5</w:t>
+              <w:t>015</w:t>
             </w:r>
           </w:p>
         </w:tc>
@@ -2828,14 +2871,7 @@
                 <w:rFonts w:ascii="Exo 2" w:hAnsi="Exo 2" w:cstheme="minorBidi"/>
                 <w:color w:val="auto"/>
               </w:rPr>
-              <w:t>003-01</w:t>
-            </w:r>
-            <w:r>
-              <w:rPr>
-                <w:rFonts w:ascii="Exo 2" w:hAnsi="Exo 2" w:cstheme="minorBidi"/>
-                <w:color w:val="auto"/>
-              </w:rPr>
-              <w:t>7</w:t>
+              <w:t>003-017</w:t>
             </w:r>
           </w:p>
         </w:tc>
@@ -2881,8 +2917,17 @@
                 <w:rFonts w:ascii="Exo 2" w:hAnsi="Exo 2" w:cstheme="minorBidi"/>
                 <w:color w:val="auto"/>
               </w:rPr>
-              <w:t>Tipo da certidao</w:t>
-            </w:r>
+              <w:t xml:space="preserve">Tipo da </w:t>
+            </w:r>
+            <w:proofErr w:type="spellStart"/>
+            <w:r>
+              <w:rPr>
+                <w:rFonts w:ascii="Exo 2" w:hAnsi="Exo 2" w:cstheme="minorBidi"/>
+                <w:color w:val="auto"/>
+              </w:rPr>
+              <w:t>certidao</w:t>
+            </w:r>
+            <w:proofErr w:type="spellEnd"/>
           </w:p>
         </w:tc>
       </w:tr>
@@ -4152,7 +4197,7 @@
         <v:path o:extrusionok="f" gradientshapeok="t" o:connecttype="rect"/>
         <o:lock v:ext="edit" aspectratio="t"/>
       </v:shapetype>
-      <v:shape id="_x0000_i1063" type="#_x0000_t75" style="width:6.75pt;height:18.75pt;visibility:visible;mso-wrap-style:square" o:bullet="t">
+      <v:shape id="_x0000_i1027" type="#_x0000_t75" style="width:6.75pt;height:18.75pt;visibility:visible;mso-wrap-style:square" o:bullet="t">
         <v:imagedata r:id="rId1" o:title=""/>
       </v:shape>
     </w:pict>

</xml_diff>